<commit_message>
Added missing 'upload' files
</commit_message>
<xml_diff>
--- a/wp-content/uploads/2013/01/Becoming-a-Parent-Coach-1_131.docx
+++ b/wp-content/uploads/2013/01/Becoming-a-Parent-Coach-1_131.docx
@@ -556,6 +556,117 @@
         </w:rPr>
         <w:t>, based on player age</w:t>
       </w:r>
+      <w:r>
+        <w:rPr>
+          <w:rFonts w:ascii="Calibri" w:hAnsi="Calibri" w:cs="Helvetica"/>
+          <w:sz w:val="24"/>
+          <w:szCs w:val="24"/>
+        </w:rPr>
+        <w:t>:</w:t>
+      </w:r>
+    </w:p>
+    <w:p>
+      <w:pPr>
+        <w:pStyle w:val="ListParagraph"/>
+        <w:widowControl w:val="0"/>
+        <w:numPr>
+          <w:ilvl w:val="1"/>
+          <w:numId w:val="5"/>
+        </w:numPr>
+        <w:autoSpaceDE w:val="0"/>
+        <w:autoSpaceDN w:val="0"/>
+        <w:adjustRightInd w:val="0"/>
+        <w:spacing w:after="0" w:line="240" w:lineRule="auto"/>
+        <w:rPr>
+          <w:rFonts w:ascii="Calibri" w:hAnsi="Calibri" w:cs="Helvetica"/>
+          <w:sz w:val="24"/>
+          <w:szCs w:val="24"/>
+        </w:rPr>
+      </w:pPr>
+      <w:r>
+        <w:rPr>
+          <w:rFonts w:ascii="Calibri" w:hAnsi="Calibri" w:cs="Helvetica"/>
+          <w:b/>
+          <w:sz w:val="24"/>
+          <w:szCs w:val="24"/>
+        </w:rPr>
+        <w:t>U8-U10</w:t>
+      </w:r>
+      <w:r>
+        <w:rPr>
+          <w:rFonts w:ascii="Calibri" w:hAnsi="Calibri" w:cs="Helvetica"/>
+          <w:sz w:val="24"/>
+          <w:szCs w:val="24"/>
+        </w:rPr>
+        <w:t xml:space="preserve"> NSCAA Level II or USSF F; </w:t>
+      </w:r>
+      <w:r>
+        <w:rPr>
+          <w:rFonts w:ascii="Calibri" w:hAnsi="Calibri" w:cs="Helvetica"/>
+          <w:b/>
+          <w:sz w:val="24"/>
+          <w:szCs w:val="24"/>
+        </w:rPr>
+        <w:t>U11-U12</w:t>
+      </w:r>
+      <w:r>
+        <w:rPr>
+          <w:rFonts w:ascii="Calibri" w:hAnsi="Calibri" w:cs="Helvetica"/>
+          <w:sz w:val="24"/>
+          <w:szCs w:val="24"/>
+        </w:rPr>
+        <w:t xml:space="preserve"> NSCAA Level IV or USSF E; </w:t>
+      </w:r>
+      <w:r>
+        <w:rPr>
+          <w:rFonts w:ascii="Calibri" w:hAnsi="Calibri" w:cs="Helvetica"/>
+          <w:b/>
+          <w:sz w:val="24"/>
+          <w:szCs w:val="24"/>
+        </w:rPr>
+        <w:t>U13-U14</w:t>
+      </w:r>
+      <w:r>
+        <w:rPr>
+          <w:rFonts w:ascii="Calibri" w:hAnsi="Calibri" w:cs="Helvetica"/>
+          <w:sz w:val="24"/>
+          <w:szCs w:val="24"/>
+        </w:rPr>
+        <w:t xml:space="preserve"> </w:t>
+      </w:r>
+      <w:r>
+        <w:rPr>
+          <w:rFonts w:ascii="Calibri" w:hAnsi="Calibri" w:cs="Helvetica"/>
+          <w:sz w:val="24"/>
+          <w:szCs w:val="24"/>
+        </w:rPr>
+        <w:t>N</w:t>
+      </w:r>
+      <w:r>
+        <w:rPr>
+          <w:rFonts w:ascii="Calibri" w:hAnsi="Calibri" w:cs="Helvetica"/>
+          <w:sz w:val="24"/>
+          <w:szCs w:val="24"/>
+        </w:rPr>
+        <w:t xml:space="preserve">SCAA Level VI or USSF National D; </w:t>
+      </w:r>
+      <w:r>
+        <w:rPr>
+          <w:rFonts w:ascii="Calibri" w:hAnsi="Calibri" w:cs="Helvetica"/>
+          <w:b/>
+          <w:sz w:val="24"/>
+          <w:szCs w:val="24"/>
+        </w:rPr>
+        <w:t>U15-U19</w:t>
+      </w:r>
+      <w:r>
+        <w:rPr>
+          <w:rFonts w:ascii="Calibri" w:hAnsi="Calibri" w:cs="Helvetica"/>
+          <w:sz w:val="24"/>
+          <w:szCs w:val="24"/>
+        </w:rPr>
+        <w:t xml:space="preserve"> NSCAA National Diploma or USSF C</w:t>
+      </w:r>
     </w:p>
     <w:p>
       <w:pPr>
@@ -1538,31 +1649,31 @@
           <w:sz w:val="24"/>
           <w:szCs w:val="24"/>
         </w:rPr>
-        <w:t>What are your</w:t>
-      </w:r>
-      <w:r>
-        <w:rPr>
-          <w:rFonts w:ascii="Calibri" w:hAnsi="Calibri" w:cs="Helvetica"/>
-          <w:sz w:val="24"/>
-          <w:szCs w:val="24"/>
-        </w:rPr>
-        <w:t xml:space="preserve"> goals for </w:t>
-      </w:r>
-      <w:r>
-        <w:rPr>
-          <w:rFonts w:ascii="Calibri" w:hAnsi="Calibri" w:cs="Helvetica"/>
-          <w:sz w:val="24"/>
-          <w:szCs w:val="24"/>
-        </w:rPr>
-        <w:t>individual player?</w:t>
-      </w:r>
-      <w:r>
-        <w:rPr>
-          <w:rFonts w:ascii="Calibri" w:hAnsi="Calibri" w:cs="Helvetica"/>
-          <w:sz w:val="24"/>
-          <w:szCs w:val="24"/>
-        </w:rPr>
-        <w:t xml:space="preserve"> For the team?</w:t>
+        <w:t xml:space="preserve">How do you plan to manage </w:t>
+      </w:r>
+      <w:r>
+        <w:rPr>
+          <w:rFonts w:ascii="Calibri" w:hAnsi="Calibri" w:cs="Helvetica"/>
+          <w:sz w:val="24"/>
+          <w:szCs w:val="24"/>
+        </w:rPr>
+        <w:t>parents’</w:t>
+      </w:r>
+      <w:r>
+        <w:rPr>
+          <w:rFonts w:ascii="Calibri" w:hAnsi="Calibri" w:cs="Helvetica"/>
+          <w:sz w:val="24"/>
+          <w:szCs w:val="24"/>
+        </w:rPr>
+        <w:t xml:space="preserve"> behavior and expectations</w:t>
+      </w:r>
+      <w:r>
+        <w:rPr>
+          <w:rFonts w:ascii="Calibri" w:hAnsi="Calibri" w:cs="Helvetica"/>
+          <w:sz w:val="24"/>
+          <w:szCs w:val="24"/>
+        </w:rPr>
+        <w:t>?</w:t>
       </w:r>
     </w:p>
     <w:p>
@@ -1589,31 +1700,63 @@
           <w:sz w:val="24"/>
           <w:szCs w:val="24"/>
         </w:rPr>
-        <w:t xml:space="preserve">How do you plan to manage </w:t>
-      </w:r>
-      <w:r>
-        <w:rPr>
-          <w:rFonts w:ascii="Calibri" w:hAnsi="Calibri" w:cs="Helvetica"/>
-          <w:sz w:val="24"/>
-          <w:szCs w:val="24"/>
-        </w:rPr>
-        <w:t>parents’</w:t>
-      </w:r>
-      <w:r>
-        <w:rPr>
-          <w:rFonts w:ascii="Calibri" w:hAnsi="Calibri" w:cs="Helvetica"/>
-          <w:sz w:val="24"/>
-          <w:szCs w:val="24"/>
-        </w:rPr>
-        <w:t xml:space="preserve"> behavior and expectations</w:t>
-      </w:r>
-      <w:r>
-        <w:rPr>
-          <w:rFonts w:ascii="Calibri" w:hAnsi="Calibri" w:cs="Helvetica"/>
-          <w:sz w:val="24"/>
-          <w:szCs w:val="24"/>
-        </w:rPr>
-        <w:t>?</w:t>
+        <w:t>O</w:t>
+      </w:r>
+      <w:r>
+        <w:rPr>
+          <w:rFonts w:ascii="Calibri" w:hAnsi="Calibri" w:cs="Helvetica"/>
+          <w:sz w:val="24"/>
+          <w:szCs w:val="24"/>
+        </w:rPr>
+        <w:t xml:space="preserve">ne of the most common issues on a team is a multiple sport athlete. </w:t>
+      </w:r>
+      <w:r>
+        <w:rPr>
+          <w:rFonts w:ascii="Calibri" w:hAnsi="Calibri" w:cs="Helvetica"/>
+          <w:sz w:val="24"/>
+          <w:szCs w:val="24"/>
+        </w:rPr>
+        <w:t>What</w:t>
+      </w:r>
+      <w:r>
+        <w:rPr>
+          <w:rFonts w:ascii="Calibri" w:hAnsi="Calibri" w:cs="Helvetica"/>
+          <w:sz w:val="24"/>
+          <w:szCs w:val="24"/>
+        </w:rPr>
+        <w:t xml:space="preserve"> would </w:t>
+      </w:r>
+      <w:r>
+        <w:rPr>
+          <w:rFonts w:ascii="Calibri" w:hAnsi="Calibri" w:cs="Helvetica"/>
+          <w:sz w:val="24"/>
+          <w:szCs w:val="24"/>
+        </w:rPr>
+        <w:t xml:space="preserve">be </w:t>
+      </w:r>
+      <w:r>
+        <w:rPr>
+          <w:rFonts w:ascii="Calibri" w:hAnsi="Calibri" w:cs="Helvetica"/>
+          <w:sz w:val="24"/>
+          <w:szCs w:val="24"/>
+        </w:rPr>
+        <w:t>you</w:t>
+      </w:r>
+      <w:r>
+        <w:rPr>
+          <w:rFonts w:ascii="Calibri" w:hAnsi="Calibri" w:cs="Helvetica"/>
+          <w:sz w:val="24"/>
+          <w:szCs w:val="24"/>
+        </w:rPr>
+        <w:t>r approach or perspective?  Does this change for</w:t>
+      </w:r>
+      <w:r>
+        <w:rPr>
+          <w:rFonts w:ascii="Calibri" w:hAnsi="Calibri" w:cs="Helvetica"/>
+          <w:sz w:val="24"/>
+          <w:szCs w:val="24"/>
+        </w:rPr>
+        <w:t xml:space="preserve"> practices and games?</w:t>
       </w:r>
     </w:p>
     <w:p>
@@ -1640,63 +1783,39 @@
           <w:sz w:val="24"/>
           <w:szCs w:val="24"/>
         </w:rPr>
-        <w:t>O</w:t>
-      </w:r>
-      <w:r>
-        <w:rPr>
-          <w:rFonts w:ascii="Calibri" w:hAnsi="Calibri" w:cs="Helvetica"/>
-          <w:sz w:val="24"/>
-          <w:szCs w:val="24"/>
-        </w:rPr>
-        <w:t xml:space="preserve">ne of the most common issues on a team is a multiple sport athlete. </w:t>
-      </w:r>
-      <w:r>
-        <w:rPr>
-          <w:rFonts w:ascii="Calibri" w:hAnsi="Calibri" w:cs="Helvetica"/>
-          <w:sz w:val="24"/>
-          <w:szCs w:val="24"/>
-        </w:rPr>
-        <w:t>What</w:t>
-      </w:r>
-      <w:r>
-        <w:rPr>
-          <w:rFonts w:ascii="Calibri" w:hAnsi="Calibri" w:cs="Helvetica"/>
-          <w:sz w:val="24"/>
-          <w:szCs w:val="24"/>
-        </w:rPr>
-        <w:t xml:space="preserve"> would </w:t>
-      </w:r>
-      <w:r>
-        <w:rPr>
-          <w:rFonts w:ascii="Calibri" w:hAnsi="Calibri" w:cs="Helvetica"/>
-          <w:sz w:val="24"/>
-          <w:szCs w:val="24"/>
-        </w:rPr>
-        <w:t xml:space="preserve">be </w:t>
-      </w:r>
-      <w:r>
-        <w:rPr>
-          <w:rFonts w:ascii="Calibri" w:hAnsi="Calibri" w:cs="Helvetica"/>
-          <w:sz w:val="24"/>
-          <w:szCs w:val="24"/>
-        </w:rPr>
-        <w:t>you</w:t>
-      </w:r>
-      <w:r>
-        <w:rPr>
-          <w:rFonts w:ascii="Calibri" w:hAnsi="Calibri" w:cs="Helvetica"/>
-          <w:sz w:val="24"/>
-          <w:szCs w:val="24"/>
-        </w:rPr>
-        <w:t>r approach or perspective?  Does this change for</w:t>
-      </w:r>
-      <w:r>
-        <w:rPr>
-          <w:rFonts w:ascii="Calibri" w:hAnsi="Calibri" w:cs="Helvetica"/>
-          <w:sz w:val="24"/>
-          <w:szCs w:val="24"/>
-        </w:rPr>
-        <w:t xml:space="preserve"> practices and games?</w:t>
+        <w:t xml:space="preserve">How </w:t>
+      </w:r>
+      <w:r>
+        <w:rPr>
+          <w:rFonts w:ascii="Calibri" w:hAnsi="Calibri" w:cs="Helvetica"/>
+          <w:sz w:val="24"/>
+          <w:szCs w:val="24"/>
+        </w:rPr>
+        <w:t>would</w:t>
+      </w:r>
+      <w:r>
+        <w:rPr>
+          <w:rFonts w:ascii="Calibri" w:hAnsi="Calibri" w:cs="Helvetica"/>
+          <w:sz w:val="24"/>
+          <w:szCs w:val="24"/>
+        </w:rPr>
+        <w:t xml:space="preserve"> you deal with a </w:t>
+      </w:r>
+      <w:r>
+        <w:rPr>
+          <w:rFonts w:ascii="Calibri" w:hAnsi="Calibri" w:cs="Helvetica"/>
+          <w:sz w:val="24"/>
+          <w:szCs w:val="24"/>
+        </w:rPr>
+        <w:t>player</w:t>
+      </w:r>
+      <w:r>
+        <w:rPr>
+          <w:rFonts w:ascii="Calibri" w:hAnsi="Calibri" w:cs="Helvetica"/>
+          <w:sz w:val="24"/>
+          <w:szCs w:val="24"/>
+        </w:rPr>
+        <w:t xml:space="preserve"> who clearly does not want to play soccer?</w:t>
       </w:r>
     </w:p>
     <w:p>
@@ -1755,65 +1874,6 @@
           <w:sz w:val="24"/>
           <w:szCs w:val="24"/>
         </w:rPr>
-        <w:t xml:space="preserve"> who clearly does not want to play soccer?</w:t>
-      </w:r>
-    </w:p>
-    <w:p>
-      <w:pPr>
-        <w:pStyle w:val="ListParagraph"/>
-        <w:widowControl w:val="0"/>
-        <w:numPr>
-          <w:ilvl w:val="0"/>
-          <w:numId w:val="49"/>
-        </w:numPr>
-        <w:autoSpaceDE w:val="0"/>
-        <w:autoSpaceDN w:val="0"/>
-        <w:adjustRightInd w:val="0"/>
-        <w:spacing w:after="0" w:line="240" w:lineRule="auto"/>
-        <w:rPr>
-          <w:rFonts w:ascii="Calibri" w:hAnsi="Calibri" w:cs="Helvetica"/>
-          <w:sz w:val="24"/>
-          <w:szCs w:val="24"/>
-        </w:rPr>
-      </w:pPr>
-      <w:r>
-        <w:rPr>
-          <w:rFonts w:ascii="Calibri" w:hAnsi="Calibri" w:cs="Helvetica"/>
-          <w:sz w:val="24"/>
-          <w:szCs w:val="24"/>
-        </w:rPr>
-        <w:t xml:space="preserve">How </w:t>
-      </w:r>
-      <w:r>
-        <w:rPr>
-          <w:rFonts w:ascii="Calibri" w:hAnsi="Calibri" w:cs="Helvetica"/>
-          <w:sz w:val="24"/>
-          <w:szCs w:val="24"/>
-        </w:rPr>
-        <w:t>would</w:t>
-      </w:r>
-      <w:r>
-        <w:rPr>
-          <w:rFonts w:ascii="Calibri" w:hAnsi="Calibri" w:cs="Helvetica"/>
-          <w:sz w:val="24"/>
-          <w:szCs w:val="24"/>
-        </w:rPr>
-        <w:t xml:space="preserve"> you deal with a </w:t>
-      </w:r>
-      <w:r>
-        <w:rPr>
-          <w:rFonts w:ascii="Calibri" w:hAnsi="Calibri" w:cs="Helvetica"/>
-          <w:sz w:val="24"/>
-          <w:szCs w:val="24"/>
-        </w:rPr>
-        <w:t>player</w:t>
-      </w:r>
-      <w:r>
-        <w:rPr>
-          <w:rFonts w:ascii="Calibri" w:hAnsi="Calibri" w:cs="Helvetica"/>
-          <w:sz w:val="24"/>
-          <w:szCs w:val="24"/>
-        </w:rPr>
         <w:t xml:space="preserve"> who is clearly the weakest on the team?</w:t>
       </w:r>
     </w:p>
@@ -1850,7 +1910,23 @@
           <w:sz w:val="24"/>
           <w:szCs w:val="24"/>
         </w:rPr>
-        <w:t xml:space="preserve">Parents interested in being considered as a Parent Coach should email the Director of Player Development &amp; Coaching at </w:t>
+        <w:t>Parents interested in being considered as a Parent Coach should email the</w:t>
+      </w:r>
+      <w:r>
+        <w:rPr>
+          <w:rFonts w:ascii="Calibri" w:hAnsi="Calibri" w:cs="Helvetica"/>
+          <w:sz w:val="24"/>
+          <w:szCs w:val="24"/>
+        </w:rPr>
+        <w:t xml:space="preserve"> Director of Player Development,</w:t>
+      </w:r>
+      <w:r>
+        <w:rPr>
+          <w:rFonts w:ascii="Calibri" w:hAnsi="Calibri" w:cs="Helvetica"/>
+          <w:sz w:val="24"/>
+          <w:szCs w:val="24"/>
+        </w:rPr>
+        <w:t xml:space="preserve"> </w:t>
       </w:r>
       <w:hyperlink r:id="rId10" w:history="1">
         <w:r>
@@ -1876,7 +1952,7 @@
       <w:footerReference w:type="default" r:id="rId11"/>
       <w:type w:val="continuous"/>
       <w:pgSz w:w="12240" w:h="15840"/>
-      <w:pgMar w:top="810" w:right="1170" w:bottom="1080" w:left="1080" w:header="720" w:footer="260" w:gutter="0"/>
+      <w:pgMar w:top="810" w:right="1170" w:bottom="810" w:left="1080" w:header="720" w:footer="260" w:gutter="0"/>
       <w:cols w:space="720"/>
       <w:docGrid w:linePitch="360"/>
     </w:sectPr>

</xml_diff>